<commit_message>
Homework 5 Part 1
</commit_message>
<xml_diff>
--- a/Hadoop.docx
+++ b/Hadoop.docx
@@ -3,76 +3,179 @@
 <w:document xmlns:wpc="http://schemas.microsoft.com/office/word/2010/wordprocessingCanvas" xmlns:cx="http://schemas.microsoft.com/office/drawing/2014/chartex" xmlns:cx1="http://schemas.microsoft.com/office/drawing/2015/9/8/chartex" xmlns:cx2="http://schemas.microsoft.com/office/drawing/2015/10/21/chartex" xmlns:cx3="http://schemas.microsoft.com/office/drawing/2016/5/9/chartex" xmlns:cx4="http://schemas.microsoft.com/office/drawing/2016/5/10/chartex" xmlns:cx5="http://schemas.microsoft.com/office/drawing/2016/5/11/chartex" xmlns:cx6="http://schemas.microsoft.com/office/drawing/2016/5/12/chartex" xmlns:cx7="http://schemas.microsoft.com/office/drawing/2016/5/13/chartex" xmlns:cx8="http://schemas.microsoft.com/office/drawing/2016/5/14/chartex" xmlns:mc="http://schemas.openxmlformats.org/markup-compatibility/2006" xmlns:aink="http://schemas.microsoft.com/office/drawing/2016/ink" xmlns:am3d="http://schemas.microsoft.com/office/drawing/2017/model3d" xmlns:o="urn:schemas-microsoft-com:office:office" xmlns:r="http://schemas.openxmlformats.org/officeDocument/2006/relationships" xmlns:m="http://schemas.openxmlformats.org/officeDocument/2006/math" xmlns:v="urn:schemas-microsoft-com:vml" xmlns:wp14="http://schemas.microsoft.com/office/word/2010/wordprocessingDrawing" xmlns:wp="http://schemas.openxmlformats.org/drawingml/2006/wordprocessingDrawing" xmlns:w10="urn:schemas-microsoft-com:office:word" xmlns:w="http://schemas.openxmlformats.org/wordprocessingml/2006/main" xmlns:w14="http://schemas.microsoft.com/office/word/2010/wordml" xmlns:w15="http://schemas.microsoft.com/office/word/2012/wordml" xmlns:w16cid="http://schemas.microsoft.com/office/word/2016/wordml/cid" xmlns:w16se="http://schemas.microsoft.com/office/word/2015/wordml/symex" xmlns:wpg="http://schemas.microsoft.com/office/word/2010/wordprocessingGroup" xmlns:wpi="http://schemas.microsoft.com/office/word/2010/wordprocessingInk" xmlns:wne="http://schemas.microsoft.com/office/word/2006/wordml" xmlns:wps="http://schemas.microsoft.com/office/word/2010/wordprocessingShape" mc:Ignorable="w14 w15 w16se w16cid wp14">
   <w:body>
     <w:p>
-      <w:r>
-        <w:t>Main(String args[]){</w:t>
-      </w:r>
-    </w:p>
-    <w:p>
-      <w:r>
-        <w:tab/>
-        <w:t>Job job =;</w:t>
-      </w:r>
-    </w:p>
-    <w:p>
-      <w:r>
-        <w:tab/>
-        <w:t>Job.setMapperClass();</w:t>
-      </w:r>
-    </w:p>
-    <w:p>
-      <w:r>
-        <w:tab/>
-        <w:t>Job.setCombinerClass();</w:t>
-      </w:r>
-    </w:p>
-    <w:p>
-      <w:r>
-        <w:tab/>
-        <w:t>Job.setReducerClass();</w:t>
-      </w:r>
-    </w:p>
-    <w:p>
-      <w:r>
-        <w:tab/>
-      </w:r>
-    </w:p>
-    <w:p>
-      <w:r>
-        <w:tab/>
-        <w:t>Job.setNumReduceTasks();</w:t>
-      </w:r>
-      <w:r>
-        <w:tab/>
-      </w:r>
-    </w:p>
-    <w:p>
-      <w:r>
-        <w:tab/>
-      </w:r>
-    </w:p>
-    <w:p>
-      <w:r>
-        <w:tab/>
-        <w:t>Job.setInputFormatClass();</w:t>
-      </w:r>
-    </w:p>
-    <w:p>
-      <w:r>
-        <w:tab/>
-        <w:t>Job.setOutputFormatClass();</w:t>
+      <w:proofErr w:type="gramStart"/>
+      <w:r>
+        <w:t>Main(</w:t>
+      </w:r>
+      <w:proofErr w:type="gramEnd"/>
+      <w:r>
+        <w:t xml:space="preserve">String </w:t>
+      </w:r>
+      <w:proofErr w:type="spellStart"/>
+      <w:r>
+        <w:t>args</w:t>
+      </w:r>
+      <w:proofErr w:type="spellEnd"/>
+      <w:r>
+        <w:t>[]){</w:t>
+      </w:r>
+    </w:p>
+    <w:p>
+      <w:r>
+        <w:tab/>
+        <w:t xml:space="preserve">Job </w:t>
+      </w:r>
+      <w:proofErr w:type="spellStart"/>
+      <w:r>
+        <w:t>job</w:t>
+      </w:r>
+      <w:proofErr w:type="spellEnd"/>
+      <w:r>
+        <w:t xml:space="preserve"> =;</w:t>
+      </w:r>
+    </w:p>
+    <w:p>
+      <w:r>
+        <w:tab/>
+      </w:r>
+      <w:proofErr w:type="spellStart"/>
+      <w:r>
+        <w:t>Job.setMapperClass</w:t>
+      </w:r>
+      <w:proofErr w:type="spellEnd"/>
+      <w:r>
+        <w:t>();</w:t>
+      </w:r>
+    </w:p>
+    <w:p>
+      <w:r>
+        <w:tab/>
+      </w:r>
+      <w:proofErr w:type="spellStart"/>
+      <w:r>
+        <w:t>Job.setCombinerClass</w:t>
+      </w:r>
+      <w:proofErr w:type="spellEnd"/>
+      <w:r>
+        <w:t>();</w:t>
+      </w:r>
+    </w:p>
+    <w:p>
+      <w:r>
+        <w:tab/>
+      </w:r>
+      <w:proofErr w:type="spellStart"/>
+      <w:r>
+        <w:t>Job.setReducerClass</w:t>
+      </w:r>
+      <w:proofErr w:type="spellEnd"/>
+      <w:r>
+        <w:t>();</w:t>
+      </w:r>
+    </w:p>
+    <w:p>
+      <w:r>
+        <w:tab/>
+      </w:r>
+    </w:p>
+    <w:p>
+      <w:r>
+        <w:tab/>
+      </w:r>
+      <w:proofErr w:type="spellStart"/>
+      <w:r>
+        <w:t>Job.setNumReduceTasks</w:t>
+      </w:r>
+      <w:proofErr w:type="spellEnd"/>
+      <w:r>
+        <w:t>();</w:t>
+      </w:r>
+      <w:r>
+        <w:tab/>
+      </w:r>
+    </w:p>
+    <w:p>
+      <w:r>
+        <w:tab/>
+      </w:r>
+    </w:p>
+    <w:p>
+      <w:r>
+        <w:tab/>
+      </w:r>
+      <w:proofErr w:type="spellStart"/>
+      <w:r>
+        <w:t>Job.setInputFormatClass</w:t>
+      </w:r>
+      <w:proofErr w:type="spellEnd"/>
+      <w:r>
+        <w:t>();</w:t>
+      </w:r>
+    </w:p>
+    <w:p>
+      <w:r>
+        <w:tab/>
+      </w:r>
+      <w:proofErr w:type="spellStart"/>
+      <w:r>
+        <w:t>Job.setOutputFormatClass</w:t>
+      </w:r>
+      <w:proofErr w:type="spellEnd"/>
+      <w:r>
+        <w:t>();</w:t>
       </w:r>
     </w:p>
     <w:p/>
     <w:p>
       <w:r>
         <w:tab/>
-        <w:t>Job.setInputPath(args[0]);</w:t>
-      </w:r>
-    </w:p>
-    <w:p>
-      <w:r>
-        <w:tab/>
-        <w:t>Job.setOutputPath(args[1])</w:t>
+      </w:r>
+      <w:proofErr w:type="spellStart"/>
+      <w:r>
+        <w:t>Job.setInputPath</w:t>
+      </w:r>
+      <w:proofErr w:type="spellEnd"/>
+      <w:r>
+        <w:t>(</w:t>
+      </w:r>
+      <w:proofErr w:type="spellStart"/>
+      <w:proofErr w:type="gramStart"/>
+      <w:r>
+        <w:t>args</w:t>
+      </w:r>
+      <w:proofErr w:type="spellEnd"/>
+      <w:r>
+        <w:t>[</w:t>
+      </w:r>
+      <w:proofErr w:type="gramEnd"/>
+      <w:r>
+        <w:t>0]);</w:t>
+      </w:r>
+    </w:p>
+    <w:p>
+      <w:r>
+        <w:tab/>
+      </w:r>
+      <w:proofErr w:type="spellStart"/>
+      <w:r>
+        <w:t>Job.setOutputPath</w:t>
+      </w:r>
+      <w:proofErr w:type="spellEnd"/>
+      <w:r>
+        <w:t>(</w:t>
+      </w:r>
+      <w:proofErr w:type="spellStart"/>
+      <w:proofErr w:type="gramStart"/>
+      <w:r>
+        <w:t>args</w:t>
+      </w:r>
+      <w:proofErr w:type="spellEnd"/>
+      <w:r>
+        <w:t>[</w:t>
+      </w:r>
+      <w:proofErr w:type="gramEnd"/>
+      <w:r>
+        <w:t>1])</w:t>
       </w:r>
       <w:r>
         <w:tab/>
@@ -97,14 +200,40 @@
       <w:r>
         <w:t xml:space="preserve">Public class </w:t>
       </w:r>
-      <w:r>
-        <w:t>MyCombiner extends Reducer{</w:t>
-      </w:r>
-    </w:p>
-    <w:p>
-      <w:r>
-        <w:tab/>
-        <w:t>Public void reduce(KEYIN key, Iterable&lt;VALUEIN&gt; values, Context context){</w:t>
+      <w:proofErr w:type="spellStart"/>
+      <w:r>
+        <w:t>MyCombiner</w:t>
+      </w:r>
+      <w:proofErr w:type="spellEnd"/>
+      <w:r>
+        <w:t xml:space="preserve"> extends </w:t>
+      </w:r>
+      <w:proofErr w:type="gramStart"/>
+      <w:r>
+        <w:t>Reducer{</w:t>
+      </w:r>
+      <w:proofErr w:type="gramEnd"/>
+    </w:p>
+    <w:p>
+      <w:r>
+        <w:tab/>
+        <w:t xml:space="preserve">Public void </w:t>
+      </w:r>
+      <w:proofErr w:type="gramStart"/>
+      <w:r>
+        <w:t>reduce(</w:t>
+      </w:r>
+      <w:proofErr w:type="gramEnd"/>
+      <w:r>
+        <w:t xml:space="preserve">KEYIN key, </w:t>
+      </w:r>
+      <w:proofErr w:type="spellStart"/>
+      <w:r>
+        <w:t>Iterable</w:t>
+      </w:r>
+      <w:proofErr w:type="spellEnd"/>
+      <w:r>
+        <w:t>&lt;VALUEIN&gt; values, Context context){</w:t>
       </w:r>
     </w:p>
     <w:p/>
@@ -140,11 +269,16 @@
         <w:t>Class Stock</w:t>
       </w:r>
       <w:r>
-        <w:t xml:space="preserve"> implements Writable</w:t>
+        <w:t xml:space="preserve"> implements </w:t>
+      </w:r>
+      <w:proofErr w:type="gramStart"/>
+      <w:r>
+        <w:t>Writable</w:t>
       </w:r>
       <w:r>
         <w:t>{</w:t>
       </w:r>
+      <w:proofErr w:type="gramEnd"/>
     </w:p>
     <w:p>
       <w:r>
@@ -208,9 +342,11 @@
           <w:numId w:val="1"/>
         </w:numPr>
       </w:pPr>
+      <w:proofErr w:type="spellStart"/>
       <w:r>
         <w:t>IntWritable</w:t>
       </w:r>
+      <w:proofErr w:type="spellEnd"/>
     </w:p>
     <w:p>
       <w:pPr>
@@ -220,9 +356,11 @@
           <w:numId w:val="1"/>
         </w:numPr>
       </w:pPr>
+      <w:proofErr w:type="spellStart"/>
       <w:r>
         <w:t>ArrayWritable</w:t>
       </w:r>
+      <w:proofErr w:type="spellEnd"/>
     </w:p>
     <w:p>
       <w:pPr>
@@ -246,8 +384,13 @@
         <w:ind w:left="360"/>
       </w:pPr>
       <w:r>
-        <w:t>Override write and readFields</w:t>
-      </w:r>
+        <w:t xml:space="preserve">Override write and </w:t>
+      </w:r>
+      <w:proofErr w:type="spellStart"/>
+      <w:r>
+        <w:t>readFields</w:t>
+      </w:r>
+      <w:proofErr w:type="spellEnd"/>
     </w:p>
     <w:p>
       <w:pPr>
@@ -259,7 +402,15 @@
     <w:p/>
     <w:p>
       <w:r>
-        <w:t>Every Key used in MapReduce needs to implement the writableComparable interface</w:t>
+        <w:t xml:space="preserve">Every Key used in MapReduce needs to implement the </w:t>
+      </w:r>
+      <w:proofErr w:type="spellStart"/>
+      <w:r>
+        <w:t>writableComparable</w:t>
+      </w:r>
+      <w:proofErr w:type="spellEnd"/>
+      <w:r>
+        <w:t xml:space="preserve"> interface</w:t>
       </w:r>
     </w:p>
     <w:p/>
@@ -276,9 +427,11 @@
           <w:numId w:val="2"/>
         </w:numPr>
       </w:pPr>
+      <w:proofErr w:type="spellStart"/>
       <w:r>
         <w:t>BooleanWritable</w:t>
       </w:r>
+      <w:proofErr w:type="spellEnd"/>
     </w:p>
     <w:p>
       <w:pPr>
@@ -291,9 +444,11 @@
           <w:bottom w:val="single" w:sz="12" w:space="1" w:color="auto"/>
         </w:pBdr>
       </w:pPr>
+      <w:proofErr w:type="spellStart"/>
       <w:r>
         <w:t>ByteWritable</w:t>
       </w:r>
+      <w:proofErr w:type="spellEnd"/>
     </w:p>
     <w:p/>
     <w:p>
@@ -308,22 +463,60 @@
     </w:p>
     <w:p>
       <w:r>
-        <w:t xml:space="preserve">Class CustomPartitioner </w:t>
-      </w:r>
-      <w:r>
-        <w:t>extends Partitioner{</w:t>
-      </w:r>
-    </w:p>
-    <w:p>
-      <w:r>
-        <w:tab/>
-        <w:t>String k = key.toString();</w:t>
-      </w:r>
-    </w:p>
-    <w:p>
-      <w:r>
-        <w:tab/>
-        <w:t>If(k.substring(4).equals(k1))</w:t>
+        <w:t xml:space="preserve">Class </w:t>
+      </w:r>
+      <w:proofErr w:type="spellStart"/>
+      <w:r>
+        <w:t>CustomPartitioner</w:t>
+      </w:r>
+      <w:proofErr w:type="spellEnd"/>
+      <w:r>
+        <w:t xml:space="preserve"> </w:t>
+      </w:r>
+      <w:r>
+        <w:t xml:space="preserve">extends </w:t>
+      </w:r>
+      <w:proofErr w:type="spellStart"/>
+      <w:proofErr w:type="gramStart"/>
+      <w:r>
+        <w:t>Partitioner</w:t>
+      </w:r>
+      <w:proofErr w:type="spellEnd"/>
+      <w:r>
+        <w:t>{</w:t>
+      </w:r>
+      <w:proofErr w:type="gramEnd"/>
+    </w:p>
+    <w:p>
+      <w:r>
+        <w:tab/>
+        <w:t xml:space="preserve">String k = </w:t>
+      </w:r>
+      <w:proofErr w:type="spellStart"/>
+      <w:proofErr w:type="gramStart"/>
+      <w:r>
+        <w:t>key.toString</w:t>
+      </w:r>
+      <w:proofErr w:type="spellEnd"/>
+      <w:proofErr w:type="gramEnd"/>
+      <w:r>
+        <w:t>();</w:t>
+      </w:r>
+    </w:p>
+    <w:p>
+      <w:r>
+        <w:tab/>
+        <w:t>If(</w:t>
+      </w:r>
+      <w:proofErr w:type="spellStart"/>
+      <w:proofErr w:type="gramStart"/>
+      <w:r>
+        <w:t>k.substring</w:t>
+      </w:r>
+      <w:proofErr w:type="spellEnd"/>
+      <w:proofErr w:type="gramEnd"/>
+      <w:r>
+        <w:t>(4).equals(k1))</w:t>
       </w:r>
     </w:p>
     <w:p>
@@ -359,30 +552,94 @@
     <w:p/>
     <w:p>
       <w:r>
-        <w:t>Class MyPartitioner extends Partitioner{</w:t>
-      </w:r>
-    </w:p>
-    <w:p>
-      <w:r>
-        <w:tab/>
-      </w:r>
+        <w:t xml:space="preserve">Class </w:t>
+      </w:r>
+      <w:proofErr w:type="spellStart"/>
+      <w:r>
+        <w:t>MyPartitioner</w:t>
+      </w:r>
+      <w:proofErr w:type="spellEnd"/>
+      <w:r>
+        <w:t xml:space="preserve"> extends </w:t>
+      </w:r>
+      <w:proofErr w:type="spellStart"/>
+      <w:proofErr w:type="gramStart"/>
+      <w:r>
+        <w:t>Partitioner</w:t>
+      </w:r>
+      <w:proofErr w:type="spellEnd"/>
+      <w:r>
+        <w:t>{</w:t>
+      </w:r>
+      <w:proofErr w:type="gramEnd"/>
+    </w:p>
+    <w:p>
+      <w:r>
+        <w:tab/>
+      </w:r>
+      <w:proofErr w:type="spellStart"/>
       <w:r>
         <w:t>int</w:t>
       </w:r>
-      <w:r>
-        <w:t xml:space="preserve"> getParti</w:t>
-      </w:r>
-      <w:r>
-        <w:t>tion(KEY key, VALUE value, int numPartitions){</w:t>
-      </w:r>
-    </w:p>
-    <w:p>
-      <w:r>
-        <w:tab/>
-      </w:r>
-      <w:r>
-        <w:tab/>
-        <w:t>if(key == K1){</w:t>
+      <w:proofErr w:type="spellEnd"/>
+      <w:r>
+        <w:t xml:space="preserve"> </w:t>
+      </w:r>
+      <w:proofErr w:type="spellStart"/>
+      <w:proofErr w:type="gramStart"/>
+      <w:r>
+        <w:t>getParti</w:t>
+      </w:r>
+      <w:r>
+        <w:t>tion</w:t>
+      </w:r>
+      <w:proofErr w:type="spellEnd"/>
+      <w:r>
+        <w:t>(</w:t>
+      </w:r>
+      <w:proofErr w:type="gramEnd"/>
+      <w:r>
+        <w:t xml:space="preserve">KEY key, VALUE </w:t>
+      </w:r>
+      <w:proofErr w:type="spellStart"/>
+      <w:r>
+        <w:t>value</w:t>
+      </w:r>
+      <w:proofErr w:type="spellEnd"/>
+      <w:r>
+        <w:t xml:space="preserve">, </w:t>
+      </w:r>
+      <w:proofErr w:type="spellStart"/>
+      <w:r>
+        <w:t>int</w:t>
+      </w:r>
+      <w:proofErr w:type="spellEnd"/>
+      <w:r>
+        <w:t xml:space="preserve"> </w:t>
+      </w:r>
+      <w:proofErr w:type="spellStart"/>
+      <w:r>
+        <w:t>numPartitions</w:t>
+      </w:r>
+      <w:proofErr w:type="spellEnd"/>
+      <w:r>
+        <w:t>){</w:t>
+      </w:r>
+    </w:p>
+    <w:p>
+      <w:r>
+        <w:tab/>
+      </w:r>
+      <w:r>
+        <w:tab/>
+      </w:r>
+      <w:proofErr w:type="gramStart"/>
+      <w:r>
+        <w:t>if(</w:t>
+      </w:r>
+      <w:proofErr w:type="gramEnd"/>
+      <w:r>
+        <w:t>key == K1){</w:t>
       </w:r>
     </w:p>
     <w:p>
@@ -401,8 +658,21 @@
       <w:pPr>
         <w:ind w:left="720" w:firstLine="720"/>
       </w:pPr>
-      <w:r>
-        <w:t>}else if(key == K2 &amp;&amp; 0&lt;val &lt;4K){</w:t>
+      <w:proofErr w:type="gramStart"/>
+      <w:r>
+        <w:t>}else</w:t>
+      </w:r>
+      <w:proofErr w:type="gramEnd"/>
+      <w:r>
+        <w:t xml:space="preserve"> if(key == K2 &amp;&amp; 0&lt;</w:t>
+      </w:r>
+      <w:proofErr w:type="spellStart"/>
+      <w:r>
+        <w:t>val</w:t>
+      </w:r>
+      <w:proofErr w:type="spellEnd"/>
+      <w:r>
+        <w:t xml:space="preserve"> &lt;4K){</w:t>
       </w:r>
     </w:p>
     <w:p>
@@ -418,8 +688,21 @@
       <w:pPr>
         <w:ind w:left="720" w:firstLine="720"/>
       </w:pPr>
-      <w:r>
-        <w:t>}else if(key == K2 &amp;&amp; 5&lt;val &lt;10&lt;){</w:t>
+      <w:proofErr w:type="gramStart"/>
+      <w:r>
+        <w:t>}else</w:t>
+      </w:r>
+      <w:proofErr w:type="gramEnd"/>
+      <w:r>
+        <w:t xml:space="preserve"> if(key == K2 &amp;&amp; 5&lt;</w:t>
+      </w:r>
+      <w:proofErr w:type="spellStart"/>
+      <w:r>
+        <w:t>val</w:t>
+      </w:r>
+      <w:proofErr w:type="spellEnd"/>
+      <w:r>
+        <w:t xml:space="preserve"> &lt;10&lt;){</w:t>
       </w:r>
     </w:p>
     <w:p>
@@ -450,7 +733,15 @@
         <w:t>//</w:t>
       </w:r>
       <w:r>
-        <w:t>return hash(key) % numPartitions;</w:t>
+        <w:t xml:space="preserve">return hash(key) % </w:t>
+      </w:r>
+      <w:proofErr w:type="spellStart"/>
+      <w:r>
+        <w:t>numPartitions</w:t>
+      </w:r>
+      <w:proofErr w:type="spellEnd"/>
+      <w:r>
+        <w:t>;</w:t>
       </w:r>
     </w:p>
     <w:p>
@@ -497,16 +788,31 @@
     <w:p/>
     <w:p/>
     <w:p>
-      <w:r>
-        <w:t>map(){</w:t>
-      </w:r>
-    </w:p>
-    <w:p>
-      <w:r>
-        <w:tab/>
-      </w:r>
-      <w:r>
-        <w:t>emit(userid, “firstdate</w:t>
+      <w:proofErr w:type="gramStart"/>
+      <w:r>
+        <w:t>map(</w:t>
+      </w:r>
+      <w:proofErr w:type="gramEnd"/>
+      <w:r>
+        <w:t>){</w:t>
+      </w:r>
+    </w:p>
+    <w:p>
+      <w:r>
+        <w:tab/>
+      </w:r>
+      <w:proofErr w:type="gramStart"/>
+      <w:r>
+        <w:t>emit(</w:t>
+      </w:r>
+      <w:proofErr w:type="spellStart"/>
+      <w:proofErr w:type="gramEnd"/>
+      <w:r>
+        <w:t>userid</w:t>
+      </w:r>
+      <w:proofErr w:type="spellEnd"/>
+      <w:r>
+        <w:t>, “firstdate</w:t>
       </w:r>
       <w:r>
         <w:t>:</w:t>
@@ -529,25 +835,56 @@
     <w:p/>
     <w:p>
       <w:r>
-        <w:t>public class MinMaxCountTuple implements Writable {</w:t>
-      </w:r>
-    </w:p>
-    <w:p>
-      <w:r>
-        <w:tab/>
-        <w:t>Date minDate;</w:t>
-      </w:r>
-    </w:p>
-    <w:p>
-      <w:r>
-        <w:tab/>
-        <w:t>Date maxDate;</w:t>
-      </w:r>
-    </w:p>
-    <w:p>
-      <w:r>
-        <w:tab/>
-        <w:t>int date;</w:t>
+        <w:t xml:space="preserve">public class </w:t>
+      </w:r>
+      <w:proofErr w:type="spellStart"/>
+      <w:r>
+        <w:t>MinMaxCountTuple</w:t>
+      </w:r>
+      <w:proofErr w:type="spellEnd"/>
+      <w:r>
+        <w:t xml:space="preserve"> implements Writable {</w:t>
+      </w:r>
+    </w:p>
+    <w:p>
+      <w:r>
+        <w:tab/>
+        <w:t xml:space="preserve">Date </w:t>
+      </w:r>
+      <w:proofErr w:type="spellStart"/>
+      <w:r>
+        <w:t>minDate</w:t>
+      </w:r>
+      <w:proofErr w:type="spellEnd"/>
+      <w:r>
+        <w:t>;</w:t>
+      </w:r>
+    </w:p>
+    <w:p>
+      <w:r>
+        <w:tab/>
+        <w:t xml:space="preserve">Date </w:t>
+      </w:r>
+      <w:proofErr w:type="spellStart"/>
+      <w:r>
+        <w:t>maxDate</w:t>
+      </w:r>
+      <w:proofErr w:type="spellEnd"/>
+      <w:r>
+        <w:t>;</w:t>
+      </w:r>
+    </w:p>
+    <w:p>
+      <w:r>
+        <w:tab/>
+      </w:r>
+      <w:proofErr w:type="spellStart"/>
+      <w:r>
+        <w:t>int</w:t>
+      </w:r>
+      <w:proofErr w:type="spellEnd"/>
+      <w:r>
+        <w:t xml:space="preserve"> date;</w:t>
       </w:r>
     </w:p>
     <w:p>
@@ -580,44 +917,83 @@
         </w:rPr>
         <w:t>:</w:t>
       </w:r>
+    </w:p>
+    <w:p>
+      <w:proofErr w:type="gramStart"/>
+      <w:r>
+        <w:t>map(</w:t>
+      </w:r>
+      <w:proofErr w:type="gramEnd"/>
+      <w:r>
+        <w:t>){</w:t>
+      </w:r>
+    </w:p>
+    <w:p>
+      <w:r>
+        <w:tab/>
+        <w:t>emit(</w:t>
+      </w:r>
+      <w:proofErr w:type="spellStart"/>
+      <w:proofErr w:type="gramStart"/>
+      <w:r>
+        <w:t>key,NullWritable.get</w:t>
+      </w:r>
+      <w:proofErr w:type="spellEnd"/>
+      <w:proofErr w:type="gramEnd"/>
+      <w:r>
+        <w:t>())</w:t>
+      </w:r>
+    </w:p>
+    <w:p>
+      <w:r>
+        <w:t>}</w:t>
+      </w:r>
+    </w:p>
+    <w:p/>
+    <w:p>
+      <w:proofErr w:type="gramStart"/>
+      <w:r>
+        <w:t>reduce</w:t>
+      </w:r>
+      <w:r>
+        <w:t>(</w:t>
+      </w:r>
+      <w:proofErr w:type="gramEnd"/>
+      <w:r>
+        <w:t>){</w:t>
+      </w:r>
+    </w:p>
+    <w:p>
+      <w:r>
+        <w:tab/>
+        <w:t>emit(</w:t>
+      </w:r>
+      <w:proofErr w:type="spellStart"/>
+      <w:proofErr w:type="gramStart"/>
+      <w:r>
+        <w:t>key,NullWritable.get</w:t>
+      </w:r>
+      <w:proofErr w:type="spellEnd"/>
+      <w:proofErr w:type="gramEnd"/>
+      <w:r>
+        <w:t>())</w:t>
+      </w:r>
+    </w:p>
+    <w:p>
+      <w:r>
+        <w:t>}</w:t>
+      </w:r>
+    </w:p>
+    <w:p>
+      <w:pPr>
+        <w:pBdr>
+          <w:bottom w:val="single" w:sz="12" w:space="1" w:color="auto"/>
+        </w:pBdr>
+      </w:pPr>
+    </w:p>
+    <w:p>
       <w:bookmarkStart w:id="0" w:name="_GoBack"/>
       <w:bookmarkEnd w:id="0"/>
-    </w:p>
-    <w:p>
-      <w:r>
-        <w:t>map(){</w:t>
-      </w:r>
-    </w:p>
-    <w:p>
-      <w:r>
-        <w:tab/>
-        <w:t>emit(key,NullWritable.get())</w:t>
-      </w:r>
-    </w:p>
-    <w:p>
-      <w:r>
-        <w:t>}</w:t>
-      </w:r>
-    </w:p>
-    <w:p/>
-    <w:p>
-      <w:r>
-        <w:t>reduce</w:t>
-      </w:r>
-      <w:r>
-        <w:t>(){</w:t>
-      </w:r>
-    </w:p>
-    <w:p>
-      <w:r>
-        <w:tab/>
-        <w:t>emit(key,NullWritable.get())</w:t>
-      </w:r>
-    </w:p>
-    <w:p>
-      <w:r>
-        <w:t>}</w:t>
-      </w:r>
     </w:p>
     <w:p/>
     <w:sectPr>

</xml_diff>